<commit_message>
Basic research on spring damper of cars
Basic research on spring damper of cars and different types of modelling
We need to decide on which approach we are going to take
</commit_message>
<xml_diff>
--- a/Suspension Simulation Matlab/Suspension Modelling.docx
+++ b/Suspension Simulation Matlab/Suspension Modelling.docx
@@ -416,6 +416,9 @@
     </w:p>
     <w:p>
       <w:r>
+        <w:rPr>
+          <w:noProof/>
+        </w:rPr>
         <w:drawing>
           <wp:inline distT="0" distB="0" distL="0" distR="0" wp14:anchorId="1826BD0D" wp14:editId="31374F98">
             <wp:extent cx="4210638" cy="838317"/>
@@ -707,6 +710,16 @@
             </a:graphic>
           </wp:inline>
         </w:drawing>
+      </w:r>
+    </w:p>
+    <w:p>
+      <w:r>
+        <w:t xml:space="preserve"> </w:t>
+      </w:r>
+    </w:p>
+    <w:p>
+      <w:r>
+        <w:t>Still more to come</w:t>
       </w:r>
       <w:bookmarkStart w:id="0" w:name="_GoBack"/>
       <w:bookmarkEnd w:id="0"/>
@@ -1465,7 +1478,7 @@
 </file>
 
 <file path=customXml/itemProps1.xml><?xml version="1.0" encoding="utf-8"?>
-<ds:datastoreItem xmlns:ds="http://schemas.openxmlformats.org/officeDocument/2006/customXml" ds:itemID="{42F13A86-1E8E-4263-AA36-E4FFDFCB887B}">
+<ds:datastoreItem xmlns:ds="http://schemas.openxmlformats.org/officeDocument/2006/customXml" ds:itemID="{EC8B9C6B-1E7F-420F-A83D-B89432EDA528}">
   <ds:schemaRefs>
     <ds:schemaRef ds:uri="http://schemas.openxmlformats.org/officeDocument/2006/bibliography"/>
   </ds:schemaRefs>

</xml_diff>

<commit_message>
Basic research on spring damper of cars updated
We need to decide on which approach we are goingt to take
</commit_message>
<xml_diff>
--- a/Suspension Simulation Matlab/Suspension Modelling.docx
+++ b/Suspension Simulation Matlab/Suspension Modelling.docx
@@ -236,94 +236,6 @@
             <wp:extent cx="1684020" cy="1451168"/>
             <wp:effectExtent l="0" t="0" r="0" b="0"/>
             <wp:docPr id="1" name="Picture 1"/>
-            <wp:cNvGraphicFramePr>
-              <a:graphicFrameLocks xmlns:a="http://schemas.openxmlformats.org/drawingml/2006/main" noChangeAspect="1"/>
-            </wp:cNvGraphicFramePr>
-            <a:graphic xmlns:a="http://schemas.openxmlformats.org/drawingml/2006/main">
-              <a:graphicData uri="http://schemas.openxmlformats.org/drawingml/2006/picture">
-                <pic:pic xmlns:pic="http://schemas.openxmlformats.org/drawingml/2006/picture">
-                  <pic:nvPicPr>
-                    <pic:cNvPr id="1" name=""/>
-                    <pic:cNvPicPr/>
-                  </pic:nvPicPr>
-                  <pic:blipFill>
-                    <a:blip r:embed="rId5"/>
-                    <a:stretch>
-                      <a:fillRect/>
-                    </a:stretch>
-                  </pic:blipFill>
-                  <pic:spPr>
-                    <a:xfrm>
-                      <a:off x="0" y="0"/>
-                      <a:ext cx="1691681" cy="1457770"/>
-                    </a:xfrm>
-                    <a:prstGeom prst="rect">
-                      <a:avLst/>
-                    </a:prstGeom>
-                  </pic:spPr>
-                </pic:pic>
-              </a:graphicData>
-            </a:graphic>
-          </wp:inline>
-        </w:drawing>
-      </w:r>
-    </w:p>
-    <w:p>
-      <w:r>
-        <w:t xml:space="preserve">There is assumed to be one extra set of spring and damper one between the wheel and the road and the other which is physically present </w:t>
-      </w:r>
-    </w:p>
-    <w:p>
-      <w:r>
-        <w:t xml:space="preserve">This is done in real cars because to account for the wheel squishing against the </w:t>
-      </w:r>
-      <w:r>
-        <w:t>road,</w:t>
-      </w:r>
-      <w:r>
-        <w:t xml:space="preserve"> but we can choose to neglect this in shadow bot</w:t>
-      </w:r>
-      <w:r>
-        <w:tab/>
-      </w:r>
-    </w:p>
-    <w:p/>
-    <w:p/>
-    <w:p>
-      <w:pPr>
-        <w:rPr>
-          <w:b/>
-          <w:bCs/>
-          <w:sz w:val="32"/>
-          <w:szCs w:val="32"/>
-        </w:rPr>
-      </w:pPr>
-      <w:r>
-        <w:rPr>
-          <w:b/>
-          <w:bCs/>
-          <w:sz w:val="32"/>
-          <w:szCs w:val="32"/>
-        </w:rPr>
-        <w:t>Mathematical Modelling of Car suspension:</w:t>
-      </w:r>
-    </w:p>
-    <w:p>
-      <w:pPr>
-        <w:rPr>
-          <w:b/>
-          <w:bCs/>
-        </w:rPr>
-      </w:pPr>
-      <w:r>
-        <w:rPr>
-          <w:noProof/>
-        </w:rPr>
-        <w:drawing>
-          <wp:inline distT="0" distB="0" distL="0" distR="0" wp14:anchorId="1340E047" wp14:editId="0E9A40EF">
-            <wp:extent cx="4743450" cy="1352550"/>
-            <wp:effectExtent l="0" t="0" r="0" b="0"/>
-            <wp:docPr id="2" name="Picture 2"/>
             <wp:cNvGraphicFramePr>
               <a:graphicFrameLocks xmlns:a="http://schemas.openxmlformats.org/drawingml/2006/main" noChangeAspect="1"/>
             </wp:cNvGraphicFramePr>
@@ -343,7 +255,7 @@
                   <pic:spPr>
                     <a:xfrm>
                       <a:off x="0" y="0"/>
-                      <a:ext cx="4743450" cy="1352550"/>
+                      <a:ext cx="1691681" cy="1457770"/>
                     </a:xfrm>
                     <a:prstGeom prst="rect">
                       <a:avLst/>
@@ -357,10 +269,50 @@
       </w:r>
     </w:p>
     <w:p>
+      <w:r>
+        <w:t xml:space="preserve">There is assumed to be one extra set of spring and damper one between the wheel and the road and the other which is physically present </w:t>
+      </w:r>
+    </w:p>
+    <w:p>
+      <w:r>
+        <w:t xml:space="preserve">This is done in real cars because to account for the wheel squishing against the </w:t>
+      </w:r>
+      <w:r>
+        <w:t>road,</w:t>
+      </w:r>
+      <w:r>
+        <w:t xml:space="preserve"> but we can choose to neglect this in shadow bot</w:t>
+      </w:r>
+      <w:r>
+        <w:tab/>
+      </w:r>
+    </w:p>
+    <w:p/>
+    <w:p/>
+    <w:p>
       <w:pPr>
         <w:rPr>
           <w:b/>
           <w:bCs/>
+          <w:sz w:val="32"/>
+          <w:szCs w:val="32"/>
+        </w:rPr>
+      </w:pPr>
+      <w:r>
+        <w:rPr>
+          <w:b/>
+          <w:bCs/>
+          <w:sz w:val="32"/>
+          <w:szCs w:val="32"/>
+        </w:rPr>
+        <w:t>Mathematical Modelling of Car suspension:</w:t>
+      </w:r>
+    </w:p>
+    <w:p>
+      <w:pPr>
+        <w:rPr>
+          <w:b/>
+          <w:bCs/>
         </w:rPr>
       </w:pPr>
       <w:r>
@@ -368,10 +320,10 @@
           <w:noProof/>
         </w:rPr>
         <w:drawing>
-          <wp:inline distT="0" distB="0" distL="0" distR="0" wp14:anchorId="261DC2FD" wp14:editId="1E933BD4">
-            <wp:extent cx="5381625" cy="3305175"/>
-            <wp:effectExtent l="0" t="0" r="9525" b="9525"/>
-            <wp:docPr id="4" name="Picture 4"/>
+          <wp:inline distT="0" distB="0" distL="0" distR="0" wp14:anchorId="1340E047" wp14:editId="0E9A40EF">
+            <wp:extent cx="4743450" cy="1352550"/>
+            <wp:effectExtent l="0" t="0" r="0" b="0"/>
+            <wp:docPr id="2" name="Picture 2"/>
             <wp:cNvGraphicFramePr>
               <a:graphicFrameLocks xmlns:a="http://schemas.openxmlformats.org/drawingml/2006/main" noChangeAspect="1"/>
             </wp:cNvGraphicFramePr>
@@ -391,7 +343,7 @@
                   <pic:spPr>
                     <a:xfrm>
                       <a:off x="0" y="0"/>
-                      <a:ext cx="5381625" cy="3305175"/>
+                      <a:ext cx="4743450" cy="1352550"/>
                     </a:xfrm>
                     <a:prstGeom prst="rect">
                       <a:avLst/>
@@ -405,25 +357,21 @@
       </w:r>
     </w:p>
     <w:p>
-      <w:r>
-        <w:t>Instead of this type of modelling we can also use transfer functions or state space model</w:t>
-      </w:r>
-    </w:p>
-    <w:p>
-      <w:r>
-        <w:t>State Space Model:</w:t>
-      </w:r>
-    </w:p>
-    <w:p>
+      <w:pPr>
+        <w:rPr>
+          <w:b/>
+          <w:bCs/>
+        </w:rPr>
+      </w:pPr>
       <w:r>
         <w:rPr>
           <w:noProof/>
         </w:rPr>
         <w:drawing>
-          <wp:inline distT="0" distB="0" distL="0" distR="0" wp14:anchorId="1826BD0D" wp14:editId="31374F98">
-            <wp:extent cx="4210638" cy="838317"/>
-            <wp:effectExtent l="0" t="0" r="0" b="0"/>
-            <wp:docPr id="6" name="Picture 6"/>
+          <wp:inline distT="0" distB="0" distL="0" distR="0" wp14:anchorId="261DC2FD" wp14:editId="1E933BD4">
+            <wp:extent cx="5381625" cy="3305175"/>
+            <wp:effectExtent l="0" t="0" r="9525" b="9525"/>
+            <wp:docPr id="4" name="Picture 4"/>
             <wp:cNvGraphicFramePr>
               <a:graphicFrameLocks xmlns:a="http://schemas.openxmlformats.org/drawingml/2006/main" noChangeAspect="1"/>
             </wp:cNvGraphicFramePr>
@@ -443,7 +391,7 @@
                   <pic:spPr>
                     <a:xfrm>
                       <a:off x="0" y="0"/>
-                      <a:ext cx="4210638" cy="838317"/>
+                      <a:ext cx="5381625" cy="3305175"/>
                     </a:xfrm>
                     <a:prstGeom prst="rect">
                       <a:avLst/>
@@ -458,77 +406,12 @@
     </w:p>
     <w:p>
       <w:r>
-        <w:t>We can see that the previously huge block became a linear one</w:t>
-      </w:r>
-    </w:p>
-    <w:p>
-      <w:r>
-        <w:t>The state-space block contains the equation in 4 matrices (A,</w:t>
-      </w:r>
-      <w:r>
-        <w:t xml:space="preserve"> </w:t>
-      </w:r>
-      <w:r>
-        <w:t>B,</w:t>
-      </w:r>
-      <w:r>
-        <w:t xml:space="preserve"> </w:t>
-      </w:r>
-      <w:r>
-        <w:t>C,</w:t>
-      </w:r>
-      <w:r>
-        <w:t xml:space="preserve"> </w:t>
-      </w:r>
-      <w:r>
-        <w:t>D)</w:t>
-      </w:r>
-    </w:p>
-    <w:p/>
-    <w:p/>
-    <w:p/>
-    <w:p>
-      <w:r>
-        <w:t xml:space="preserve"> </w:t>
-      </w:r>
-    </w:p>
-    <w:p/>
-    <w:p>
-      <w:pPr>
-        <w:rPr>
-          <w:b/>
-          <w:bCs/>
-        </w:rPr>
-      </w:pPr>
-      <w:r>
-        <w:rPr>
-          <w:b/>
-          <w:bCs/>
-        </w:rPr>
-        <w:t xml:space="preserve">Component </w:t>
-      </w:r>
-      <w:r>
-        <w:rPr>
-          <w:b/>
-          <w:bCs/>
-        </w:rPr>
-        <w:t>Based Modelling (Simscape):</w:t>
-      </w:r>
-    </w:p>
-    <w:p>
-      <w:r>
-        <w:t>Simscape a tool for physical modelling which has blocks which has the equations inside it i.e. we don’t need to know the equations and if there are any changes in the system then we don’t need to re formulate the eqns. again from scratch we can just alter the blocks</w:t>
-      </w:r>
-    </w:p>
-    <w:p>
-      <w:r>
-        <w:t xml:space="preserve">Both Simulink and Simscape are compatible i.e. we can integrate plant model in Simscape and control in </w:t>
-      </w:r>
-      <w:r>
-        <w:t xml:space="preserve">Simulink with the help of interface blocks </w:t>
-      </w:r>
-      <w:r>
-        <w:t xml:space="preserve"> </w:t>
+        <w:t>Instead of this type of modelling we can also use transfer functions or state space model</w:t>
+      </w:r>
+    </w:p>
+    <w:p>
+      <w:r>
+        <w:t>State Space Model:</w:t>
       </w:r>
     </w:p>
     <w:p>
@@ -537,10 +420,10 @@
           <w:noProof/>
         </w:rPr>
         <w:drawing>
-          <wp:inline distT="0" distB="0" distL="0" distR="0" wp14:anchorId="4E59405A" wp14:editId="3EC66B9C">
-            <wp:extent cx="4476750" cy="3571875"/>
-            <wp:effectExtent l="0" t="0" r="0" b="9525"/>
-            <wp:docPr id="7" name="Picture 7"/>
+          <wp:inline distT="0" distB="0" distL="0" distR="0" wp14:anchorId="1826BD0D" wp14:editId="31374F98">
+            <wp:extent cx="4210638" cy="838317"/>
+            <wp:effectExtent l="0" t="0" r="0" b="0"/>
+            <wp:docPr id="6" name="Picture 6"/>
             <wp:cNvGraphicFramePr>
               <a:graphicFrameLocks xmlns:a="http://schemas.openxmlformats.org/drawingml/2006/main" noChangeAspect="1"/>
             </wp:cNvGraphicFramePr>
@@ -560,7 +443,7 @@
                   <pic:spPr>
                     <a:xfrm>
                       <a:off x="0" y="0"/>
-                      <a:ext cx="4476750" cy="3571875"/>
+                      <a:ext cx="4210638" cy="838317"/>
                     </a:xfrm>
                     <a:prstGeom prst="rect">
                       <a:avLst/>
@@ -574,6 +457,43 @@
       </w:r>
     </w:p>
     <w:p>
+      <w:r>
+        <w:t>We can see that the previously huge block became a linear one</w:t>
+      </w:r>
+    </w:p>
+    <w:p>
+      <w:r>
+        <w:t>The state-space block contains the equation in 4 matrices (A,</w:t>
+      </w:r>
+      <w:r>
+        <w:t xml:space="preserve"> </w:t>
+      </w:r>
+      <w:r>
+        <w:t>B,</w:t>
+      </w:r>
+      <w:r>
+        <w:t xml:space="preserve"> </w:t>
+      </w:r>
+      <w:r>
+        <w:t>C,</w:t>
+      </w:r>
+      <w:r>
+        <w:t xml:space="preserve"> </w:t>
+      </w:r>
+      <w:r>
+        <w:t>D)</w:t>
+      </w:r>
+    </w:p>
+    <w:p/>
+    <w:p/>
+    <w:p/>
+    <w:p>
+      <w:r>
+        <w:t xml:space="preserve"> </w:t>
+      </w:r>
+    </w:p>
+    <w:p/>
+    <w:p>
       <w:pPr>
         <w:rPr>
           <w:b/>
@@ -585,35 +505,42 @@
           <w:b/>
           <w:bCs/>
         </w:rPr>
-        <w:t>Black Box Approach:</w:t>
-      </w:r>
-    </w:p>
-    <w:p>
-      <w:pPr>
+        <w:t xml:space="preserve">Component </w:t>
+      </w:r>
+      <w:r>
         <w:rPr>
           <w:b/>
           <w:bCs/>
         </w:rPr>
-      </w:pPr>
-    </w:p>
-    <w:p>
-      <w:r>
-        <w:t xml:space="preserve">We have this data:  </w:t>
-      </w:r>
-    </w:p>
-    <w:p>
-      <w:r>
-        <w:t xml:space="preserve">   </w:t>
-      </w:r>
+        <w:t>Based Modelling (Simscape):</w:t>
+      </w:r>
+    </w:p>
+    <w:p>
+      <w:r>
+        <w:t>Simscape a tool for physical modelling which has blocks which has the equations inside it i.e. we don’t need to know the equations and if there are any changes in the system then we don’t need to re formulate the eqns. again from scratch we can just alter the blocks</w:t>
+      </w:r>
+    </w:p>
+    <w:p>
+      <w:r>
+        <w:t xml:space="preserve">Both Simulink and Simscape are compatible i.e. we can integrate plant model in Simscape and control in </w:t>
+      </w:r>
+      <w:r>
+        <w:t xml:space="preserve">Simulink with the help of interface blocks </w:t>
+      </w:r>
+      <w:r>
+        <w:t xml:space="preserve"> </w:t>
+      </w:r>
+    </w:p>
+    <w:p>
       <w:r>
         <w:rPr>
           <w:noProof/>
         </w:rPr>
         <w:drawing>
-          <wp:inline distT="0" distB="0" distL="0" distR="0" wp14:anchorId="1A6A3D56" wp14:editId="735AF746">
-            <wp:extent cx="3063240" cy="2363870"/>
-            <wp:effectExtent l="0" t="0" r="3810" b="0"/>
-            <wp:docPr id="8" name="Picture 8"/>
+          <wp:inline distT="0" distB="0" distL="0" distR="0" wp14:anchorId="4E59405A" wp14:editId="3EC66B9C">
+            <wp:extent cx="4476750" cy="3571875"/>
+            <wp:effectExtent l="0" t="0" r="0" b="9525"/>
+            <wp:docPr id="7" name="Picture 7"/>
             <wp:cNvGraphicFramePr>
               <a:graphicFrameLocks xmlns:a="http://schemas.openxmlformats.org/drawingml/2006/main" noChangeAspect="1"/>
             </wp:cNvGraphicFramePr>
@@ -633,7 +560,7 @@
                   <pic:spPr>
                     <a:xfrm>
                       <a:off x="0" y="0"/>
-                      <a:ext cx="3077978" cy="2375243"/>
+                      <a:ext cx="4476750" cy="3571875"/>
                     </a:xfrm>
                     <a:prstGeom prst="rect">
                       <a:avLst/>
@@ -647,39 +574,46 @@
       </w:r>
     </w:p>
     <w:p>
-      <w:r>
-        <w:lastRenderedPageBreak/>
-        <w:t>We can import data from excel sheets</w:t>
-      </w:r>
-      <w:r>
-        <w:t xml:space="preserve"> or text file</w:t>
-      </w:r>
-    </w:p>
-    <w:p>
-      <w:r>
-        <w:t>We simply insert a block stating the parameters from the file which has the plots</w:t>
-      </w:r>
-    </w:p>
-    <w:p/>
-    <w:p>
-      <w:r>
+      <w:pPr>
         <w:rPr>
           <w:b/>
           <w:bCs/>
         </w:rPr>
-        <w:t>Parameter Estimation:</w:t>
-      </w:r>
-    </w:p>
-    <w:p>
+      </w:pPr>
+      <w:r>
+        <w:rPr>
+          <w:b/>
+          <w:bCs/>
+        </w:rPr>
+        <w:t>Black Box Approach:</w:t>
+      </w:r>
+    </w:p>
+    <w:p>
+      <w:pPr>
+        <w:rPr>
+          <w:b/>
+          <w:bCs/>
+        </w:rPr>
+      </w:pPr>
+    </w:p>
+    <w:p>
+      <w:r>
+        <w:t xml:space="preserve">We have this data:  </w:t>
+      </w:r>
+    </w:p>
+    <w:p>
+      <w:r>
+        <w:t xml:space="preserve">   </w:t>
+      </w:r>
       <w:r>
         <w:rPr>
           <w:noProof/>
         </w:rPr>
         <w:drawing>
-          <wp:inline distT="0" distB="0" distL="0" distR="0" wp14:anchorId="4B3F9206" wp14:editId="5C26FD89">
-            <wp:extent cx="5676900" cy="3114675"/>
-            <wp:effectExtent l="0" t="0" r="0" b="9525"/>
-            <wp:docPr id="9" name="Picture 9"/>
+          <wp:inline distT="0" distB="0" distL="0" distR="0" wp14:anchorId="1A6A3D56" wp14:editId="735AF746">
+            <wp:extent cx="3063240" cy="2363870"/>
+            <wp:effectExtent l="0" t="0" r="3810" b="0"/>
+            <wp:docPr id="8" name="Picture 8"/>
             <wp:cNvGraphicFramePr>
               <a:graphicFrameLocks xmlns:a="http://schemas.openxmlformats.org/drawingml/2006/main" noChangeAspect="1"/>
             </wp:cNvGraphicFramePr>
@@ -699,6 +633,72 @@
                   <pic:spPr>
                     <a:xfrm>
                       <a:off x="0" y="0"/>
+                      <a:ext cx="3077978" cy="2375243"/>
+                    </a:xfrm>
+                    <a:prstGeom prst="rect">
+                      <a:avLst/>
+                    </a:prstGeom>
+                  </pic:spPr>
+                </pic:pic>
+              </a:graphicData>
+            </a:graphic>
+          </wp:inline>
+        </w:drawing>
+      </w:r>
+    </w:p>
+    <w:p>
+      <w:r>
+        <w:lastRenderedPageBreak/>
+        <w:t>We can import data from excel sheets</w:t>
+      </w:r>
+      <w:r>
+        <w:t xml:space="preserve"> or text file</w:t>
+      </w:r>
+    </w:p>
+    <w:p>
+      <w:r>
+        <w:t>We simply insert a block stating the parameters from the file which has the plots</w:t>
+      </w:r>
+    </w:p>
+    <w:p/>
+    <w:p>
+      <w:r>
+        <w:rPr>
+          <w:b/>
+          <w:bCs/>
+        </w:rPr>
+        <w:t>Parameter Estimation:</w:t>
+      </w:r>
+    </w:p>
+    <w:p>
+      <w:r>
+        <w:rPr>
+          <w:noProof/>
+        </w:rPr>
+        <w:drawing>
+          <wp:inline distT="0" distB="0" distL="0" distR="0" wp14:anchorId="4B3F9206" wp14:editId="5C26FD89">
+            <wp:extent cx="5676900" cy="3114675"/>
+            <wp:effectExtent l="0" t="0" r="0" b="9525"/>
+            <wp:docPr id="9" name="Picture 9"/>
+            <wp:cNvGraphicFramePr>
+              <a:graphicFrameLocks xmlns:a="http://schemas.openxmlformats.org/drawingml/2006/main" noChangeAspect="1"/>
+            </wp:cNvGraphicFramePr>
+            <a:graphic xmlns:a="http://schemas.openxmlformats.org/drawingml/2006/main">
+              <a:graphicData uri="http://schemas.openxmlformats.org/drawingml/2006/picture">
+                <pic:pic xmlns:pic="http://schemas.openxmlformats.org/drawingml/2006/picture">
+                  <pic:nvPicPr>
+                    <pic:cNvPr id="1" name=""/>
+                    <pic:cNvPicPr/>
+                  </pic:nvPicPr>
+                  <pic:blipFill>
+                    <a:blip r:embed="rId12"/>
+                    <a:stretch>
+                      <a:fillRect/>
+                    </a:stretch>
+                  </pic:blipFill>
+                  <pic:spPr>
+                    <a:xfrm>
+                      <a:off x="0" y="0"/>
                       <a:ext cx="5676900" cy="3114675"/>
                     </a:xfrm>
                     <a:prstGeom prst="rect">
@@ -712,34 +712,214 @@
         </w:drawing>
       </w:r>
     </w:p>
-    <w:p>
+    <w:p/>
+    <w:p>
+      <w:r>
+        <w:t xml:space="preserve">In this method if it takes too long for the computer to iterate and simulate the data we could something called as parallel computing &amp;|| GPU computing which would be </w:t>
+      </w:r>
+      <w:proofErr w:type="gramStart"/>
+      <w:r>
+        <w:t>really cool</w:t>
+      </w:r>
+      <w:proofErr w:type="gramEnd"/>
+      <w:r>
+        <w:t>.</w:t>
+      </w:r>
+    </w:p>
+    <w:p/>
+    <w:p>
+      <w:pPr>
+        <w:rPr>
+          <w:b/>
+          <w:bCs/>
+        </w:rPr>
+      </w:pPr>
+      <w:r>
+        <w:t xml:space="preserve">Here the parameters are given an initial guess and MATLAB iterates the simulation many </w:t>
+      </w:r>
+      <w:proofErr w:type="gramStart"/>
+      <w:r>
+        <w:t>number</w:t>
+      </w:r>
+      <w:proofErr w:type="gramEnd"/>
+      <w:r>
+        <w:t xml:space="preserve"> of times to get an </w:t>
+      </w:r>
+      <w:r>
+        <w:rPr>
+          <w:b/>
+          <w:bCs/>
+        </w:rPr>
+        <w:t xml:space="preserve">optimised </w:t>
+      </w:r>
+      <w:r>
+        <w:t>value for those parameters (We will have to read about optimisation theory)</w:t>
+      </w:r>
+    </w:p>
+    <w:p>
+      <w:pPr>
+        <w:rPr>
+          <w:b/>
+          <w:bCs/>
+        </w:rPr>
+      </w:pPr>
+      <w:r>
+        <w:rPr>
+          <w:b/>
+          <w:bCs/>
+        </w:rPr>
+        <w:t>System Identification:</w:t>
+      </w:r>
+    </w:p>
+    <w:p>
+      <w:r>
+        <w:t>This type of modelling is done when we don’t know anything about the system except for input and output data</w:t>
+      </w:r>
+    </w:p>
+    <w:p>
+      <w:r>
+        <w:t xml:space="preserve">Here we could really play around </w:t>
+      </w:r>
+      <w:r>
+        <w:t xml:space="preserve">with MATLAB and write different Model structures such as state space/ transfer function/ Non-linear model, but for a </w:t>
+      </w:r>
+      <w:proofErr w:type="gramStart"/>
+      <w:r>
+        <w:t>particular system</w:t>
+      </w:r>
+      <w:proofErr w:type="gramEnd"/>
+      <w:r>
+        <w:t xml:space="preserve"> a particular model structure will work flawlessly, so we’ll have to decide which structure we are going to use in case we are going to use system identification modelling.</w:t>
+      </w:r>
+    </w:p>
+    <w:p>
+      <w:r>
+        <w:t>To get the best model structure we start with the simpler linear model</w:t>
+      </w:r>
+      <w:r>
+        <w:t xml:space="preserve"> (State Space)</w:t>
+      </w:r>
+      <w:r>
+        <w:t xml:space="preserve"> and if it does not work fine then we go to transfer function</w:t>
+      </w:r>
+      <w:r>
+        <w:t xml:space="preserve"> or</w:t>
+      </w:r>
       <w:r>
         <w:t xml:space="preserve"> </w:t>
       </w:r>
-    </w:p>
-    <w:p>
-      <w:r>
-        <w:t>Still more to come</w:t>
+      <w:r>
+        <w:t xml:space="preserve">non-linear structure </w:t>
+      </w:r>
+    </w:p>
+    <w:p/>
+    <w:p/>
+    <w:p>
+      <w:r>
+        <w:rPr>
+          <w:noProof/>
+        </w:rPr>
+        <w:lastRenderedPageBreak/>
+        <w:drawing>
+          <wp:inline distT="0" distB="0" distL="0" distR="0" wp14:anchorId="60494113" wp14:editId="755256B5">
+            <wp:extent cx="5425440" cy="3496392"/>
+            <wp:effectExtent l="0" t="0" r="3810" b="8890"/>
+            <wp:docPr id="3" name="Picture 3"/>
+            <wp:cNvGraphicFramePr>
+              <a:graphicFrameLocks xmlns:a="http://schemas.openxmlformats.org/drawingml/2006/main" noChangeAspect="1"/>
+            </wp:cNvGraphicFramePr>
+            <a:graphic xmlns:a="http://schemas.openxmlformats.org/drawingml/2006/main">
+              <a:graphicData uri="http://schemas.openxmlformats.org/drawingml/2006/picture">
+                <pic:pic xmlns:pic="http://schemas.openxmlformats.org/drawingml/2006/picture">
+                  <pic:nvPicPr>
+                    <pic:cNvPr id="1" name=""/>
+                    <pic:cNvPicPr/>
+                  </pic:nvPicPr>
+                  <pic:blipFill>
+                    <a:blip r:embed="rId13"/>
+                    <a:stretch>
+                      <a:fillRect/>
+                    </a:stretch>
+                  </pic:blipFill>
+                  <pic:spPr>
+                    <a:xfrm>
+                      <a:off x="0" y="0"/>
+                      <a:ext cx="5542151" cy="3571606"/>
+                    </a:xfrm>
+                    <a:prstGeom prst="rect">
+                      <a:avLst/>
+                    </a:prstGeom>
+                  </pic:spPr>
+                </pic:pic>
+              </a:graphicData>
+            </a:graphic>
+          </wp:inline>
+        </w:drawing>
+      </w:r>
+    </w:p>
+    <w:p>
+      <w:r>
+        <w:t xml:space="preserve">System </w:t>
+      </w:r>
+      <w:r>
+        <w:t>Identification by state space approach:</w:t>
+      </w:r>
+    </w:p>
+    <w:p>
+      <w:r>
+        <w:t xml:space="preserve">By using state space model, we could know the different states of the system </w:t>
+      </w:r>
+      <w:r>
+        <w:t>at any instant</w:t>
+      </w:r>
+    </w:p>
+    <w:p>
+      <w:r>
+        <w:t>Here we specify the order of the system, i.e. the number of system variables</w:t>
+      </w:r>
+      <w:r>
+        <w:br/>
+      </w:r>
+    </w:p>
+    <w:p>
+      <w:r>
+        <w:t>Guidelines for choosing from the different model approach</w:t>
+      </w:r>
+    </w:p>
+    <w:p>
+      <w:r>
+        <w:t>1.How much we know about the model (Physics of the model)</w:t>
+      </w:r>
+    </w:p>
+    <w:p>
+      <w:r>
+        <w:tab/>
+        <w:t xml:space="preserve">If we know everything then we could use the mathematical approach in which the model </w:t>
+      </w:r>
+      <w:r>
+        <w:tab/>
+        <w:t xml:space="preserve">will be the most accurate to real world, but </w:t>
+      </w:r>
+      <w:proofErr w:type="gramStart"/>
+      <w:r>
+        <w:t>In</w:t>
+      </w:r>
+      <w:proofErr w:type="gramEnd"/>
+      <w:r>
+        <w:t xml:space="preserve"> case we don’t know anything about the model</w:t>
+      </w:r>
+      <w:r>
+        <w:tab/>
+        <w:t>it is okay to use system identification approach</w:t>
+      </w:r>
+    </w:p>
+    <w:p>
+      <w:r>
+        <w:t>2.How much detail we want from the model.</w:t>
       </w:r>
       <w:bookmarkStart w:id="0" w:name="_GoBack"/>
       <w:bookmarkEnd w:id="0"/>
     </w:p>
-    <w:p/>
-    <w:p>
-      <w:pPr>
-        <w:rPr>
-          <w:b/>
-          <w:bCs/>
-        </w:rPr>
-      </w:pPr>
-    </w:p>
-    <w:p/>
-    <w:p/>
-    <w:p/>
-    <w:p/>
-    <w:p/>
-    <w:p/>
-    <w:p/>
     <w:sectPr>
       <w:pgSz w:w="11906" w:h="16838"/>
       <w:pgMar w:top="1440" w:right="1440" w:bottom="1440" w:left="1440" w:header="708" w:footer="708" w:gutter="0"/>
@@ -748,6 +928,195 @@
     </w:sectPr>
   </w:body>
 </w:document>
+</file>
+
+<file path=word/numbering.xml><?xml version="1.0" encoding="utf-8"?>
+<w:numbering xmlns:wpc="http://schemas.microsoft.com/office/word/2010/wordprocessingCanvas" xmlns:cx="http://schemas.microsoft.com/office/drawing/2014/chartex" xmlns:cx1="http://schemas.microsoft.com/office/drawing/2015/9/8/chartex" xmlns:cx2="http://schemas.microsoft.com/office/drawing/2015/10/21/chartex" xmlns:cx3="http://schemas.microsoft.com/office/drawing/2016/5/9/chartex" xmlns:cx4="http://schemas.microsoft.com/office/drawing/2016/5/10/chartex" xmlns:cx5="http://schemas.microsoft.com/office/drawing/2016/5/11/chartex" xmlns:cx6="http://schemas.microsoft.com/office/drawing/2016/5/12/chartex" xmlns:cx7="http://schemas.microsoft.com/office/drawing/2016/5/13/chartex" xmlns:cx8="http://schemas.microsoft.com/office/drawing/2016/5/14/chartex" xmlns:mc="http://schemas.openxmlformats.org/markup-compatibility/2006" xmlns:aink="http://schemas.microsoft.com/office/drawing/2016/ink" xmlns:am3d="http://schemas.microsoft.com/office/drawing/2017/model3d" xmlns:o="urn:schemas-microsoft-com:office:office" xmlns:r="http://schemas.openxmlformats.org/officeDocument/2006/relationships" xmlns:m="http://schemas.openxmlformats.org/officeDocument/2006/math" xmlns:v="urn:schemas-microsoft-com:vml" xmlns:wp14="http://schemas.microsoft.com/office/word/2010/wordprocessingDrawing" xmlns:wp="http://schemas.openxmlformats.org/drawingml/2006/wordprocessingDrawing" xmlns:w10="urn:schemas-microsoft-com:office:word" xmlns:w="http://schemas.openxmlformats.org/wordprocessingml/2006/main" xmlns:w14="http://schemas.microsoft.com/office/word/2010/wordml" xmlns:w15="http://schemas.microsoft.com/office/word/2012/wordml" xmlns:w16cid="http://schemas.microsoft.com/office/word/2016/wordml/cid" xmlns:w16se="http://schemas.microsoft.com/office/word/2015/wordml/symex" xmlns:wpg="http://schemas.microsoft.com/office/word/2010/wordprocessingGroup" xmlns:wpi="http://schemas.microsoft.com/office/word/2010/wordprocessingInk" xmlns:wne="http://schemas.microsoft.com/office/word/2006/wordml" xmlns:wps="http://schemas.microsoft.com/office/word/2010/wordprocessingShape" mc:Ignorable="w14 w15 w16se w16cid wp14">
+  <w:abstractNum w:abstractNumId="0" w15:restartNumberingAfterBreak="0">
+    <w:nsid w:val="11910A2C"/>
+    <w:multiLevelType w:val="hybridMultilevel"/>
+    <w:tmpl w:val="E6DADE3C"/>
+    <w:lvl w:ilvl="0" w:tplc="4009000F">
+      <w:start w:val="1"/>
+      <w:numFmt w:val="decimal"/>
+      <w:lvlText w:val="%1."/>
+      <w:lvlJc w:val="left"/>
+      <w:pPr>
+        <w:ind w:left="720" w:hanging="360"/>
+      </w:pPr>
+      <w:rPr>
+        <w:rFonts w:hint="default"/>
+      </w:rPr>
+    </w:lvl>
+    <w:lvl w:ilvl="1" w:tplc="40090019" w:tentative="1">
+      <w:start w:val="1"/>
+      <w:numFmt w:val="lowerLetter"/>
+      <w:lvlText w:val="%2."/>
+      <w:lvlJc w:val="left"/>
+      <w:pPr>
+        <w:ind w:left="1440" w:hanging="360"/>
+      </w:pPr>
+    </w:lvl>
+    <w:lvl w:ilvl="2" w:tplc="4009001B" w:tentative="1">
+      <w:start w:val="1"/>
+      <w:numFmt w:val="lowerRoman"/>
+      <w:lvlText w:val="%3."/>
+      <w:lvlJc w:val="right"/>
+      <w:pPr>
+        <w:ind w:left="2160" w:hanging="180"/>
+      </w:pPr>
+    </w:lvl>
+    <w:lvl w:ilvl="3" w:tplc="4009000F" w:tentative="1">
+      <w:start w:val="1"/>
+      <w:numFmt w:val="decimal"/>
+      <w:lvlText w:val="%4."/>
+      <w:lvlJc w:val="left"/>
+      <w:pPr>
+        <w:ind w:left="2880" w:hanging="360"/>
+      </w:pPr>
+    </w:lvl>
+    <w:lvl w:ilvl="4" w:tplc="40090019" w:tentative="1">
+      <w:start w:val="1"/>
+      <w:numFmt w:val="lowerLetter"/>
+      <w:lvlText w:val="%5."/>
+      <w:lvlJc w:val="left"/>
+      <w:pPr>
+        <w:ind w:left="3600" w:hanging="360"/>
+      </w:pPr>
+    </w:lvl>
+    <w:lvl w:ilvl="5" w:tplc="4009001B" w:tentative="1">
+      <w:start w:val="1"/>
+      <w:numFmt w:val="lowerRoman"/>
+      <w:lvlText w:val="%6."/>
+      <w:lvlJc w:val="right"/>
+      <w:pPr>
+        <w:ind w:left="4320" w:hanging="180"/>
+      </w:pPr>
+    </w:lvl>
+    <w:lvl w:ilvl="6" w:tplc="4009000F" w:tentative="1">
+      <w:start w:val="1"/>
+      <w:numFmt w:val="decimal"/>
+      <w:lvlText w:val="%7."/>
+      <w:lvlJc w:val="left"/>
+      <w:pPr>
+        <w:ind w:left="5040" w:hanging="360"/>
+      </w:pPr>
+    </w:lvl>
+    <w:lvl w:ilvl="7" w:tplc="40090019" w:tentative="1">
+      <w:start w:val="1"/>
+      <w:numFmt w:val="lowerLetter"/>
+      <w:lvlText w:val="%8."/>
+      <w:lvlJc w:val="left"/>
+      <w:pPr>
+        <w:ind w:left="5760" w:hanging="360"/>
+      </w:pPr>
+    </w:lvl>
+    <w:lvl w:ilvl="8" w:tplc="4009001B" w:tentative="1">
+      <w:start w:val="1"/>
+      <w:numFmt w:val="lowerRoman"/>
+      <w:lvlText w:val="%9."/>
+      <w:lvlJc w:val="right"/>
+      <w:pPr>
+        <w:ind w:left="6480" w:hanging="180"/>
+      </w:pPr>
+    </w:lvl>
+  </w:abstractNum>
+  <w:abstractNum w:abstractNumId="1" w15:restartNumberingAfterBreak="0">
+    <w:nsid w:val="11F05127"/>
+    <w:multiLevelType w:val="hybridMultilevel"/>
+    <w:tmpl w:val="0096D432"/>
+    <w:lvl w:ilvl="0" w:tplc="4009000F">
+      <w:start w:val="1"/>
+      <w:numFmt w:val="decimal"/>
+      <w:lvlText w:val="%1."/>
+      <w:lvlJc w:val="left"/>
+      <w:pPr>
+        <w:ind w:left="720" w:hanging="360"/>
+      </w:pPr>
+      <w:rPr>
+        <w:rFonts w:hint="default"/>
+      </w:rPr>
+    </w:lvl>
+    <w:lvl w:ilvl="1" w:tplc="40090019" w:tentative="1">
+      <w:start w:val="1"/>
+      <w:numFmt w:val="lowerLetter"/>
+      <w:lvlText w:val="%2."/>
+      <w:lvlJc w:val="left"/>
+      <w:pPr>
+        <w:ind w:left="1440" w:hanging="360"/>
+      </w:pPr>
+    </w:lvl>
+    <w:lvl w:ilvl="2" w:tplc="4009001B" w:tentative="1">
+      <w:start w:val="1"/>
+      <w:numFmt w:val="lowerRoman"/>
+      <w:lvlText w:val="%3."/>
+      <w:lvlJc w:val="right"/>
+      <w:pPr>
+        <w:ind w:left="2160" w:hanging="180"/>
+      </w:pPr>
+    </w:lvl>
+    <w:lvl w:ilvl="3" w:tplc="4009000F" w:tentative="1">
+      <w:start w:val="1"/>
+      <w:numFmt w:val="decimal"/>
+      <w:lvlText w:val="%4."/>
+      <w:lvlJc w:val="left"/>
+      <w:pPr>
+        <w:ind w:left="2880" w:hanging="360"/>
+      </w:pPr>
+    </w:lvl>
+    <w:lvl w:ilvl="4" w:tplc="40090019" w:tentative="1">
+      <w:start w:val="1"/>
+      <w:numFmt w:val="lowerLetter"/>
+      <w:lvlText w:val="%5."/>
+      <w:lvlJc w:val="left"/>
+      <w:pPr>
+        <w:ind w:left="3600" w:hanging="360"/>
+      </w:pPr>
+    </w:lvl>
+    <w:lvl w:ilvl="5" w:tplc="4009001B" w:tentative="1">
+      <w:start w:val="1"/>
+      <w:numFmt w:val="lowerRoman"/>
+      <w:lvlText w:val="%6."/>
+      <w:lvlJc w:val="right"/>
+      <w:pPr>
+        <w:ind w:left="4320" w:hanging="180"/>
+      </w:pPr>
+    </w:lvl>
+    <w:lvl w:ilvl="6" w:tplc="4009000F" w:tentative="1">
+      <w:start w:val="1"/>
+      <w:numFmt w:val="decimal"/>
+      <w:lvlText w:val="%7."/>
+      <w:lvlJc w:val="left"/>
+      <w:pPr>
+        <w:ind w:left="5040" w:hanging="360"/>
+      </w:pPr>
+    </w:lvl>
+    <w:lvl w:ilvl="7" w:tplc="40090019" w:tentative="1">
+      <w:start w:val="1"/>
+      <w:numFmt w:val="lowerLetter"/>
+      <w:lvlText w:val="%8."/>
+      <w:lvlJc w:val="left"/>
+      <w:pPr>
+        <w:ind w:left="5760" w:hanging="360"/>
+      </w:pPr>
+    </w:lvl>
+    <w:lvl w:ilvl="8" w:tplc="4009001B" w:tentative="1">
+      <w:start w:val="1"/>
+      <w:numFmt w:val="lowerRoman"/>
+      <w:lvlText w:val="%9."/>
+      <w:lvlJc w:val="right"/>
+      <w:pPr>
+        <w:ind w:left="6480" w:hanging="180"/>
+      </w:pPr>
+    </w:lvl>
+  </w:abstractNum>
+  <w:num w:numId="1">
+    <w:abstractNumId w:val="1"/>
+  </w:num>
+  <w:num w:numId="2">
+    <w:abstractNumId w:val="0"/>
+  </w:num>
+</w:numbering>
 </file>
 
 <file path=word/styles.xml><?xml version="1.0" encoding="utf-8"?>
@@ -1175,6 +1544,17 @@
     <w:semiHidden/>
     <w:unhideWhenUsed/>
   </w:style>
+  <w:style w:type="paragraph" w:styleId="ListParagraph">
+    <w:name w:val="List Paragraph"/>
+    <w:basedOn w:val="Normal"/>
+    <w:uiPriority w:val="34"/>
+    <w:qFormat/>
+    <w:rsid w:val="002A59D3"/>
+    <w:pPr>
+      <w:ind w:left="720"/>
+      <w:contextualSpacing/>
+    </w:pPr>
+  </w:style>
 </w:styles>
 </file>
 
@@ -1478,7 +1858,7 @@
 </file>
 
 <file path=customXml/itemProps1.xml><?xml version="1.0" encoding="utf-8"?>
-<ds:datastoreItem xmlns:ds="http://schemas.openxmlformats.org/officeDocument/2006/customXml" ds:itemID="{EC8B9C6B-1E7F-420F-A83D-B89432EDA528}">
+<ds:datastoreItem xmlns:ds="http://schemas.openxmlformats.org/officeDocument/2006/customXml" ds:itemID="{26D3BFA9-7A36-43AC-8777-5A79616B3317}">
   <ds:schemaRefs>
     <ds:schemaRef ds:uri="http://schemas.openxmlformats.org/officeDocument/2006/bibliography"/>
   </ds:schemaRefs>

</xml_diff>